<commit_message>
Revised abstract, added authors and acknowledgement
</commit_message>
<xml_diff>
--- a/specification/source/firstPages.docx
+++ b/specification/source/firstPages.docx
@@ -1346,11 +1346,6 @@
       <w:pPr>
         <w:contextualSpacing/>
       </w:pPr>
-    </w:p>
-    <w:p>
-      <w:pPr>
-        <w:contextualSpacing/>
-      </w:pPr>
       <w:r>
         <w:rPr>
           <w:b/>
@@ -1358,6 +1353,12 @@
         <w:t>Primary Author</w:t>
       </w:r>
       <w:r>
+        <w:rPr>
+          <w:b/>
+        </w:rPr>
+        <w:t>s</w:t>
+      </w:r>
+      <w:r>
         <w:t>:</w:t>
       </w:r>
     </w:p>
@@ -1366,31 +1367,106 @@
         <w:contextualSpacing/>
       </w:pPr>
       <w:r>
-        <w:tab/>
-      </w:r>
-      <w:r>
-        <w:t>Michael Wetter</w:t>
+        <w:t>Michael Wetter (</w:t>
+      </w:r>
+      <w:hyperlink r:id="rId10" w:history="1">
+        <w:r>
+          <w:rPr>
+            <w:rStyle w:val="Hyperlink"/>
+          </w:rPr>
+          <w:t>MWetter@lbl.gov</w:t>
+        </w:r>
+      </w:hyperlink>
+      <w:r>
+        <w:t>)</w:t>
+      </w:r>
+      <w:r>
+        <w:rPr>
+          <w:vertAlign w:val="superscript"/>
+        </w:rPr>
+        <w:t>(1)</w:t>
       </w:r>
     </w:p>
     <w:p>
       <w:pPr>
         <w:contextualSpacing/>
       </w:pPr>
+      <w:r>
+        <w:t xml:space="preserve">Paul </w:t>
+      </w:r>
+      <w:proofErr w:type="gramStart"/>
+      <w:r>
+        <w:t>Ehrlich</w:t>
+      </w:r>
+      <w:r>
+        <w:rPr>
+          <w:vertAlign w:val="superscript"/>
+        </w:rPr>
+        <w:t>(</w:t>
+      </w:r>
+      <w:proofErr w:type="gramEnd"/>
+      <w:r>
+        <w:rPr>
+          <w:vertAlign w:val="superscript"/>
+        </w:rPr>
+        <w:t>2)</w:t>
+      </w:r>
     </w:p>
     <w:p>
       <w:pPr>
         <w:contextualSpacing/>
       </w:pPr>
       <w:r>
-        <w:t>Lawrence Berkeley National Laboratory</w:t>
+        <w:t xml:space="preserve">Antoine </w:t>
+      </w:r>
+      <w:proofErr w:type="gramStart"/>
+      <w:r>
+        <w:t>Gautier</w:t>
+      </w:r>
+      <w:r>
+        <w:rPr>
+          <w:vertAlign w:val="superscript"/>
+        </w:rPr>
+        <w:t>(</w:t>
+      </w:r>
+      <w:proofErr w:type="gramEnd"/>
+      <w:r>
+        <w:rPr>
+          <w:vertAlign w:val="superscript"/>
+        </w:rPr>
+        <w:t>1)</w:t>
       </w:r>
     </w:p>
     <w:p>
       <w:pPr>
         <w:contextualSpacing/>
       </w:pPr>
-      <w:r>
-        <w:t>Building Technology and Urban Systems Division</w:t>
+      <w:proofErr w:type="spellStart"/>
+      <w:r>
+        <w:t>Milica</w:t>
+      </w:r>
+      <w:proofErr w:type="spellEnd"/>
+      <w:r>
+        <w:t xml:space="preserve"> </w:t>
+      </w:r>
+      <w:proofErr w:type="spellStart"/>
+      <w:proofErr w:type="gramStart"/>
+      <w:r>
+        <w:t>Grahovac</w:t>
+      </w:r>
+      <w:proofErr w:type="spellEnd"/>
+      <w:r>
+        <w:rPr>
+          <w:vertAlign w:val="superscript"/>
+        </w:rPr>
+        <w:t>(</w:t>
+      </w:r>
+      <w:proofErr w:type="gramEnd"/>
+      <w:r>
+        <w:rPr>
+          <w:vertAlign w:val="superscript"/>
+        </w:rPr>
+        <w:t>1)</w:t>
       </w:r>
     </w:p>
     <w:p>
@@ -1398,6 +1474,121 @@
         <w:contextualSpacing/>
       </w:pPr>
       <w:r>
+        <w:t xml:space="preserve">Philip </w:t>
+      </w:r>
+      <w:proofErr w:type="gramStart"/>
+      <w:r>
+        <w:t>Haves</w:t>
+      </w:r>
+      <w:r>
+        <w:rPr>
+          <w:vertAlign w:val="superscript"/>
+        </w:rPr>
+        <w:t>(</w:t>
+      </w:r>
+      <w:proofErr w:type="gramEnd"/>
+      <w:r>
+        <w:rPr>
+          <w:vertAlign w:val="superscript"/>
+        </w:rPr>
+        <w:t>1)</w:t>
+      </w:r>
+    </w:p>
+    <w:p>
+      <w:pPr>
+        <w:contextualSpacing/>
+      </w:pPr>
+      <w:proofErr w:type="spellStart"/>
+      <w:r>
+        <w:t>Jianjun</w:t>
+      </w:r>
+      <w:proofErr w:type="spellEnd"/>
+      <w:r>
+        <w:t xml:space="preserve"> </w:t>
+      </w:r>
+      <w:proofErr w:type="gramStart"/>
+      <w:r>
+        <w:t>Hu</w:t>
+      </w:r>
+      <w:r>
+        <w:rPr>
+          <w:vertAlign w:val="superscript"/>
+        </w:rPr>
+        <w:t>(</w:t>
+      </w:r>
+      <w:proofErr w:type="gramEnd"/>
+      <w:r>
+        <w:rPr>
+          <w:vertAlign w:val="superscript"/>
+        </w:rPr>
+        <w:t>1)</w:t>
+      </w:r>
+    </w:p>
+    <w:p>
+      <w:pPr>
+        <w:contextualSpacing/>
+      </w:pPr>
+      <w:proofErr w:type="spellStart"/>
+      <w:r>
+        <w:t>Kun</w:t>
+      </w:r>
+      <w:proofErr w:type="spellEnd"/>
+      <w:r>
+        <w:t xml:space="preserve"> </w:t>
+      </w:r>
+      <w:proofErr w:type="gramStart"/>
+      <w:r>
+        <w:t>Zhang</w:t>
+      </w:r>
+      <w:r>
+        <w:rPr>
+          <w:vertAlign w:val="superscript"/>
+        </w:rPr>
+        <w:t>(</w:t>
+      </w:r>
+      <w:proofErr w:type="gramEnd"/>
+      <w:r>
+        <w:rPr>
+          <w:vertAlign w:val="superscript"/>
+        </w:rPr>
+        <w:t>1)</w:t>
+      </w:r>
+    </w:p>
+    <w:p>
+      <w:pPr>
+        <w:contextualSpacing/>
+      </w:pPr>
+    </w:p>
+    <w:p>
+      <w:pPr>
+        <w:contextualSpacing/>
+      </w:pPr>
+      <w:r>
+        <w:rPr>
+          <w:vertAlign w:val="superscript"/>
+        </w:rPr>
+        <w:t>(</w:t>
+      </w:r>
+      <w:proofErr w:type="gramStart"/>
+      <w:r>
+        <w:rPr>
+          <w:vertAlign w:val="superscript"/>
+        </w:rPr>
+        <w:t>1)</w:t>
+      </w:r>
+      <w:r>
+        <w:t>Lawrence</w:t>
+      </w:r>
+      <w:proofErr w:type="gramEnd"/>
+      <w:r>
+        <w:t xml:space="preserve"> Berkeley National Laboratory</w:t>
+      </w:r>
+    </w:p>
+    <w:p>
+      <w:pPr>
+        <w:contextualSpacing/>
+      </w:pPr>
+      <w:r>
         <w:t>One Cyclotron Road</w:t>
       </w:r>
     </w:p>
@@ -1414,7 +1605,90 @@
         <w:contextualSpacing/>
       </w:pPr>
       <w:r>
-        <w:t>buildings.lbl.gov</w:t>
+        <w:t>Phone: 510-486-4000 | Fax: 510-486-4000 </w:t>
+      </w:r>
+    </w:p>
+    <w:p>
+      <w:pPr>
+        <w:contextualSpacing/>
+      </w:pPr>
+      <w:hyperlink r:id="rId11" w:history="1">
+        <w:r>
+          <w:rPr>
+            <w:rStyle w:val="Hyperlink"/>
+          </w:rPr>
+          <w:t>https://www.lbl.gov</w:t>
+        </w:r>
+      </w:hyperlink>
+    </w:p>
+    <w:p>
+      <w:pPr>
+        <w:contextualSpacing/>
+      </w:pPr>
+    </w:p>
+    <w:p>
+      <w:pPr>
+        <w:contextualSpacing/>
+      </w:pPr>
+      <w:r>
+        <w:rPr>
+          <w:vertAlign w:val="superscript"/>
+        </w:rPr>
+        <w:t>(</w:t>
+      </w:r>
+      <w:proofErr w:type="gramStart"/>
+      <w:r>
+        <w:rPr>
+          <w:vertAlign w:val="superscript"/>
+        </w:rPr>
+        <w:t>2)</w:t>
+      </w:r>
+      <w:r>
+        <w:t>Building</w:t>
+      </w:r>
+      <w:proofErr w:type="gramEnd"/>
+      <w:r>
+        <w:t xml:space="preserve"> Intelligence Group</w:t>
+      </w:r>
+    </w:p>
+    <w:p>
+      <w:pPr>
+        <w:contextualSpacing/>
+      </w:pPr>
+      <w:r>
+        <w:t>1751 SW Prospect Drive</w:t>
+      </w:r>
+    </w:p>
+    <w:p>
+      <w:pPr>
+        <w:contextualSpacing/>
+      </w:pPr>
+      <w:r>
+        <w:t>Portland, OR 97201</w:t>
+      </w:r>
+    </w:p>
+    <w:p>
+      <w:pPr>
+        <w:contextualSpacing/>
+      </w:pPr>
+      <w:r>
+        <w:t>Phone:  651-204-0105</w:t>
+      </w:r>
+    </w:p>
+    <w:p>
+      <w:pPr>
+        <w:contextualSpacing/>
+      </w:pPr>
+      <w:hyperlink r:id="rId12" w:history="1">
+        <w:r>
+          <w:rPr>
+            <w:rStyle w:val="Hyperlink"/>
+          </w:rPr>
+          <w:t>https://www.buildingintelligencegroup.com</w:t>
+        </w:r>
+      </w:hyperlink>
+      <w:r>
+        <w:t xml:space="preserve"> </w:t>
       </w:r>
     </w:p>
     <w:p>
@@ -1730,7 +2004,7 @@
     <w:p>
       <w:pPr>
         <w:sectPr>
-          <w:footerReference w:type="default" r:id="rId10"/>
+          <w:footerReference w:type="default" r:id="rId13"/>
           <w:pgSz w:w="12240" w:h="15840"/>
           <w:pgMar w:top="1440" w:right="1440" w:bottom="1440" w:left="1440" w:header="720" w:footer="720" w:gutter="0"/>
           <w:cols w:space="720"/>
@@ -1769,24 +2043,239 @@
     </w:p>
     <w:p/>
     <w:p>
-      <w:pPr>
-        <w:rPr>
-          <w:highlight w:val="yellow"/>
-        </w:rPr>
-      </w:pPr>
-      <w:r>
-        <w:rPr>
-          <w:highlight w:val="yellow"/>
-        </w:rPr>
-        <w:t>List co-authors</w:t>
-      </w:r>
-    </w:p>
-    <w:p>
-      <w:r>
-        <w:rPr>
-          <w:highlight w:val="yellow"/>
-        </w:rPr>
-        <w:t>XXX</w:t>
+      <w:r>
+        <w:t>The authors would like to thank the following people and organizations for their contributions to the project:</w:t>
+      </w:r>
+    </w:p>
+    <w:p>
+      <w:pPr>
+        <w:ind w:left="360"/>
+      </w:pPr>
+      <w:r>
+        <w:t xml:space="preserve">Troy R. </w:t>
+      </w:r>
+      <w:proofErr w:type="spellStart"/>
+      <w:r>
+        <w:t>Maeder</w:t>
+      </w:r>
+      <w:proofErr w:type="spellEnd"/>
+      <w:r>
+        <w:t xml:space="preserve"> - Automated Logic </w:t>
+      </w:r>
+    </w:p>
+    <w:p>
+      <w:pPr>
+        <w:ind w:left="360"/>
+      </w:pPr>
+      <w:r>
+        <w:t xml:space="preserve">Caleb Clough, David Pritchard, Amy Shen, Paul </w:t>
+      </w:r>
+      <w:proofErr w:type="spellStart"/>
+      <w:r>
+        <w:t>Switenki</w:t>
+      </w:r>
+      <w:proofErr w:type="spellEnd"/>
+      <w:r>
+        <w:t xml:space="preserve"> - ARUP</w:t>
+      </w:r>
+    </w:p>
+    <w:p>
+      <w:pPr>
+        <w:ind w:left="360"/>
+      </w:pPr>
+      <w:r>
+        <w:t>Dave Robin - BSC Softworks</w:t>
+      </w:r>
+    </w:p>
+    <w:p>
+      <w:pPr>
+        <w:ind w:left="360"/>
+      </w:pPr>
+      <w:r>
+        <w:t>Brent Eubanks - Carbon Lighthouse</w:t>
+      </w:r>
+    </w:p>
+    <w:p>
+      <w:pPr>
+        <w:ind w:left="360"/>
+      </w:pPr>
+      <w:r>
+        <w:t xml:space="preserve">Brian Turner - </w:t>
+      </w:r>
+      <w:proofErr w:type="spellStart"/>
+      <w:r>
+        <w:t>ControlCo</w:t>
+      </w:r>
+      <w:proofErr w:type="spellEnd"/>
+    </w:p>
+    <w:p>
+      <w:pPr>
+        <w:ind w:left="360"/>
+      </w:pPr>
+      <w:r>
+        <w:t xml:space="preserve">Rick </w:t>
+      </w:r>
+      <w:proofErr w:type="spellStart"/>
+      <w:r>
+        <w:t>Stehmeyer</w:t>
+      </w:r>
+      <w:proofErr w:type="spellEnd"/>
+      <w:r>
+        <w:t xml:space="preserve"> - </w:t>
+      </w:r>
+      <w:proofErr w:type="spellStart"/>
+      <w:r>
+        <w:t>Cx</w:t>
+      </w:r>
+      <w:proofErr w:type="spellEnd"/>
+      <w:r>
+        <w:t xml:space="preserve"> Associates</w:t>
+      </w:r>
+    </w:p>
+    <w:p>
+      <w:pPr>
+        <w:ind w:left="360"/>
+      </w:pPr>
+      <w:r>
+        <w:t>Jay Santos, Jamie Nickels - Facility Dynamics</w:t>
+      </w:r>
+    </w:p>
+    <w:p>
+      <w:pPr>
+        <w:ind w:left="360"/>
+      </w:pPr>
+      <w:r>
+        <w:t xml:space="preserve">Mark </w:t>
+      </w:r>
+      <w:proofErr w:type="spellStart"/>
+      <w:r>
+        <w:t>Hydeman</w:t>
+      </w:r>
+      <w:proofErr w:type="spellEnd"/>
+      <w:r>
+        <w:t xml:space="preserve"> - Google</w:t>
+      </w:r>
+    </w:p>
+    <w:p>
+      <w:pPr>
+        <w:ind w:left="360"/>
+      </w:pPr>
+      <w:r>
+        <w:t xml:space="preserve">John </w:t>
+      </w:r>
+      <w:proofErr w:type="spellStart"/>
+      <w:r>
+        <w:t>Bruschi</w:t>
+      </w:r>
+      <w:proofErr w:type="spellEnd"/>
+      <w:r>
+        <w:t xml:space="preserve">, Dave </w:t>
+      </w:r>
+      <w:proofErr w:type="spellStart"/>
+      <w:r>
+        <w:t>Guerrant</w:t>
+      </w:r>
+      <w:proofErr w:type="spellEnd"/>
+      <w:r>
+        <w:t>, Andrea Traber, John Nelson, Fiona Woods - Integral Group</w:t>
+      </w:r>
+    </w:p>
+    <w:p>
+      <w:pPr>
+        <w:ind w:left="360"/>
+      </w:pPr>
+      <w:r>
+        <w:t xml:space="preserve">Jonathan Schoenfeld - </w:t>
+      </w:r>
+      <w:proofErr w:type="spellStart"/>
+      <w:r>
+        <w:t>Kodaro</w:t>
+      </w:r>
+      <w:proofErr w:type="spellEnd"/>
+    </w:p>
+    <w:p>
+      <w:pPr>
+        <w:ind w:left="360"/>
+      </w:pPr>
+      <w:r>
+        <w:t>Jim Kelsey - kW Engineering</w:t>
+      </w:r>
+    </w:p>
+    <w:p>
+      <w:pPr>
+        <w:ind w:left="360"/>
+      </w:pPr>
+      <w:r>
+        <w:t xml:space="preserve">David H. Blum, Janie Page, Mary Ann </w:t>
+      </w:r>
+      <w:proofErr w:type="spellStart"/>
+      <w:r>
+        <w:t>Piette</w:t>
+      </w:r>
+      <w:proofErr w:type="spellEnd"/>
+      <w:r>
+        <w:t xml:space="preserve">, Anand Prakash, Marco </w:t>
+      </w:r>
+      <w:proofErr w:type="spellStart"/>
+      <w:r>
+        <w:t>Pritoni</w:t>
+      </w:r>
+      <w:proofErr w:type="spellEnd"/>
+      <w:r>
+        <w:t xml:space="preserve">, Lisa </w:t>
+      </w:r>
+      <w:proofErr w:type="spellStart"/>
+      <w:r>
+        <w:t>Rivalin</w:t>
+      </w:r>
+      <w:proofErr w:type="spellEnd"/>
+      <w:r>
+        <w:t xml:space="preserve"> - Lawrence Berkeley National Laboratory</w:t>
+      </w:r>
+    </w:p>
+    <w:p>
+      <w:pPr>
+        <w:ind w:left="360"/>
+      </w:pPr>
+      <w:r>
+        <w:t>Francisco Ruiz, Rich Rockwood - Oracle</w:t>
+      </w:r>
+    </w:p>
+    <w:p>
+      <w:pPr>
+        <w:ind w:left="360"/>
+      </w:pPr>
+      <w:r>
+        <w:t xml:space="preserve">Yan Chen, Karthikeya </w:t>
+      </w:r>
+      <w:proofErr w:type="spellStart"/>
+      <w:r>
+        <w:t>Devaprasad</w:t>
+      </w:r>
+      <w:proofErr w:type="spellEnd"/>
+      <w:r>
+        <w:t xml:space="preserve"> - Pacific Northwest National Laboratory</w:t>
+      </w:r>
+    </w:p>
+    <w:p>
+      <w:pPr>
+        <w:ind w:left="360"/>
+      </w:pPr>
+      <w:r>
+        <w:t>Gerry Hamilton, Stanford Facilities Energy Management</w:t>
+      </w:r>
+    </w:p>
+    <w:p>
+      <w:pPr>
+        <w:ind w:left="360"/>
+      </w:pPr>
+      <w:proofErr w:type="spellStart"/>
+      <w:r>
+        <w:t>Hwakong</w:t>
+      </w:r>
+      <w:proofErr w:type="spellEnd"/>
+      <w:r>
+        <w:t xml:space="preserve"> Cheng, Brandon Gill, Reece Kiriu, Steven T. Taylor - Taylor Engineering</w:t>
       </w:r>
     </w:p>
     <w:p>
@@ -2071,7 +2560,7 @@
       <w:r>
         <w:t xml:space="preserve">For more information about the Energy Research and Development Division, please visit the Energy Commission’s </w:t>
       </w:r>
-      <w:hyperlink r:id="rId11" w:history="1">
+      <w:hyperlink r:id="rId14" w:history="1">
         <w:r>
           <w:rPr>
             <w:rStyle w:val="Hyperlink"/>
@@ -2082,7 +2571,7 @@
       <w:r>
         <w:t xml:space="preserve"> </w:t>
       </w:r>
-      <w:hyperlink r:id="rId12" w:history="1"/>
+      <w:hyperlink r:id="rId15" w:history="1"/>
       <w:r>
         <w:t>or contact the Energy Commission at 916-327-1551.</w:t>
       </w:r>
@@ -2112,59 +2601,92 @@
     </w:p>
     <w:p>
       <w:r>
-        <w:t>Most large buildings do not implement best practice control sequences, leading to 10% to 30% energy waste. The current process of designing and implementing such control sequences is largely based on paper reports</w:t>
+        <w:t>Most</w:t>
+      </w:r>
+      <w:r>
+        <w:t xml:space="preserve"> large non-residential</w:t>
+      </w:r>
+      <w:r>
+        <w:t xml:space="preserve"> buildings do not implement best practice control sequences, leading to 10% to 30% energy waste. The current process of designing and implementing such control sequences is</w:t>
+      </w:r>
+      <w:r>
+        <w:t xml:space="preserve"> </w:t>
+      </w:r>
+      <w:r>
+        <w:t>a manual process that starts with designers who often don’t have adequate training, then requires controls programmers to interpret</w:t>
+      </w:r>
+      <w:r>
+        <w:t xml:space="preserve"> and program</w:t>
+      </w:r>
+      <w:r>
+        <w:t xml:space="preserve"> a verbose written sequence. </w:t>
+      </w:r>
+      <w:r>
+        <w:t xml:space="preserve">This process </w:t>
+      </w:r>
+      <w:r>
+        <w:t>has been shown to</w:t>
+      </w:r>
+      <w:r>
+        <w:t xml:space="preserve"> fail to deliver high performance control sequences at scale. </w:t>
+      </w:r>
+      <w:proofErr w:type="spellStart"/>
+      <w:r>
+        <w:t>OpenBuildingControl</w:t>
+      </w:r>
+      <w:proofErr w:type="spellEnd"/>
+      <w:r>
+        <w:t xml:space="preserve"> digitizes the current control delivery process by developing tools for system designers to select control sequences, assess their</w:t>
+      </w:r>
+      <w:r>
+        <w:t xml:space="preserve"> energy </w:t>
+      </w:r>
+      <w:r>
+        <w:t>performance</w:t>
+      </w:r>
+      <w:r>
+        <w:t xml:space="preserve"> and load flexibility potential</w:t>
+      </w:r>
+      <w:r>
+        <w:t xml:space="preserve"> using whole building simulation, specify the sequence for implementation using machine-to-machine translation by a control provider and formally testing the as-installed sequences by a commissioning agent. The project developed tools for each stage of this delivery process.</w:t>
+      </w:r>
+      <w:r>
+        <w:t xml:space="preserve"> </w:t>
+      </w:r>
+      <w:r>
+        <w:t>The key innovation of the project is the development of the Control Description Language, a language that allows such a digitized control delivery process with end-to-end verification.</w:t>
+      </w:r>
+      <w:r>
+        <w:t xml:space="preserve"> Libraries of control sequences have been implemented using the Control Description Language, and their performance has been demonstrated using whole building energy simulation. A prototype translation of such sequences to a commercial control product line has been conducted. Tools for formal verification of as-installed control sequences relative to their specification have been developed and demonstrated. </w:t>
+      </w:r>
+      <w:r>
+        <w:t>The American Society of Heating, Refrigerating and Air-Conditioning Engineers</w:t>
+      </w:r>
+      <w:r>
+        <w:t xml:space="preserve"> (ASHRAE) </w:t>
+      </w:r>
+      <w:r>
+        <w:t>started the process of forming</w:t>
+      </w:r>
+      <w:r>
+        <w:t xml:space="preserve"> a committee</w:t>
+      </w:r>
+      <w:r>
+        <w:t xml:space="preserve"> to make this language an ASHRAE/ANSI Standard</w:t>
+      </w:r>
+      <w:r>
+        <w:t>. This new standard will complement</w:t>
+      </w:r>
+      <w:r>
+        <w:t xml:space="preserve"> existing and emerging ASHRAE standards for building communication and semantic modeling by providing a standard for expressing the control logic</w:t>
+      </w:r>
+      <w:r>
+        <w:t xml:space="preserve"> - the actual brain of the building</w:t>
       </w:r>
       <w:r>
         <w:t xml:space="preserve">. </w:t>
       </w:r>
       <w:r>
-        <w:t xml:space="preserve">This process </w:t>
-      </w:r>
-      <w:r>
-        <w:t>has been shown to</w:t>
-      </w:r>
-      <w:r>
-        <w:t xml:space="preserve"> fail to deliver high performance control sequences at scale. </w:t>
-      </w:r>
-      <w:proofErr w:type="spellStart"/>
-      <w:r>
-        <w:t>OpenBuildingControl</w:t>
-      </w:r>
-      <w:proofErr w:type="spellEnd"/>
-      <w:r>
-        <w:t xml:space="preserve"> digitizes the current control delivery process by developing tools for system designers to select control sequences, assess their</w:t>
-      </w:r>
-      <w:r>
-        <w:t xml:space="preserve"> energy </w:t>
-      </w:r>
-      <w:r>
-        <w:t>performance</w:t>
-      </w:r>
-      <w:r>
-        <w:t xml:space="preserve"> and load flexibility potential</w:t>
-      </w:r>
-      <w:r>
-        <w:t xml:space="preserve"> using whole building simulation, specify the sequence for implementation using machine-to-machine translation by a control provider and formally testing the as-installed sequences by a commissioning agent. The project developed tools for each stage of this delivery process.</w:t>
-      </w:r>
-      <w:r>
-        <w:t xml:space="preserve"> </w:t>
-      </w:r>
-      <w:r>
-        <w:t>The key innovation of the project is the development of the Control Description Language, a language that allows such a digitized control delivery process with end-to-end verification.</w:t>
-      </w:r>
-      <w:r>
-        <w:t xml:space="preserve"> Libraries of control sequences have been implemented using the Control Description Language, and their performance has been demonstrated using whole building energy simulation. A prototype translation of such sequences to a commercial control product line has been conducted. Tools for formal verification of as-installed control sequences relative to their specification have been developed and demonstrated. An ASHRAE</w:t>
-      </w:r>
-      <w:r>
-        <w:t xml:space="preserve"> committee has been formed to make this language an ASHRAE/ANSI Standard, thereby complementing existing and emerging ASHRAE standards for building communication and semantic modeling by providing a standard for expressing the control logic</w:t>
-      </w:r>
-      <w:r>
-        <w:t xml:space="preserve"> - the actual brain of the building</w:t>
-      </w:r>
-      <w:r>
-        <w:t xml:space="preserve">. </w:t>
-      </w:r>
-      <w:r>
         <w:t>We expect this language</w:t>
       </w:r>
       <w:r>
@@ -2182,7 +2704,7 @@
     </w:p>
     <w:p>
       <w:pPr>
-        <w:spacing w:before="3200"/>
+        <w:spacing w:before="2040"/>
         <w:rPr>
           <w:i/>
           <w:color w:val="000000" w:themeColor="text1"/>
@@ -2295,7 +2817,7 @@
       </w:r>
     </w:p>
     <w:sectPr>
-      <w:footerReference w:type="default" r:id="rId13"/>
+      <w:footerReference w:type="default" r:id="rId16"/>
       <w:pgSz w:w="12240" w:h="15840"/>
       <w:pgMar w:top="1440" w:right="1440" w:bottom="1440" w:left="1440" w:header="720" w:footer="720" w:gutter="0"/>
       <w:pgNumType w:fmt="lowerRoman" w:start="1"/>

</xml_diff>

<commit_message>
Updated date on title page
</commit_message>
<xml_diff>
--- a/specification/source/firstPages.docx
+++ b/specification/source/firstPages.docx
@@ -409,13 +409,23 @@
                                 <w:szCs w:val="58"/>
                               </w:rPr>
                             </w:pPr>
+                            <w:proofErr w:type="spellStart"/>
                             <w:r>
                               <w:rPr>
                                 <w:b/>
                                 <w:sz w:val="58"/>
                                 <w:szCs w:val="58"/>
                               </w:rPr>
-                              <w:t xml:space="preserve">OpenBuildingControl </w:t>
+                              <w:t>OpenBuildingControl</w:t>
+                            </w:r>
+                            <w:proofErr w:type="spellEnd"/>
+                            <w:r>
+                              <w:rPr>
+                                <w:b/>
+                                <w:sz w:val="58"/>
+                                <w:szCs w:val="58"/>
+                              </w:rPr>
+                              <w:t xml:space="preserve"> </w:t>
                             </w:r>
                           </w:p>
                           <w:p>
@@ -492,13 +502,23 @@
                           <w:szCs w:val="58"/>
                         </w:rPr>
                       </w:pPr>
+                      <w:proofErr w:type="spellStart"/>
                       <w:r>
                         <w:rPr>
                           <w:b/>
                           <w:sz w:val="58"/>
                           <w:szCs w:val="58"/>
                         </w:rPr>
-                        <w:t xml:space="preserve">OpenBuildingControl </w:t>
+                        <w:t>OpenBuildingControl</w:t>
+                      </w:r>
+                      <w:proofErr w:type="spellEnd"/>
+                      <w:r>
+                        <w:rPr>
+                          <w:b/>
+                          <w:sz w:val="58"/>
+                          <w:szCs w:val="58"/>
+                        </w:rPr>
+                        <w:t xml:space="preserve"> </w:t>
                       </w:r>
                     </w:p>
                     <w:p>
@@ -954,7 +974,7 @@
                         <a:effectLst/>
                         <a:extLst>
                           <a:ext uri="{C572A759-6A51-4108-AA02-DFA0A04FC94B}">
-                            <ma14:wrappingTextBoxFlag xmlns:arto="http://schemas.microsoft.com/office/word/2006/arto" xmlns:o="urn:schemas-microsoft-com:office:office" xmlns:v="urn:schemas-microsoft-com:vml" xmlns:w10="urn:schemas-microsoft-com:office:word" xmlns:w="http://schemas.openxmlformats.org/wordprocessingml/2006/main" xmlns:ma14="http://schemas.microsoft.com/office/mac/drawingml/2011/main" xmlns=""/>
+                            <ma14:wrappingTextBoxFlag xmlns="" xmlns:ma14="http://schemas.microsoft.com/office/mac/drawingml/2011/main" xmlns:w="http://schemas.openxmlformats.org/wordprocessingml/2006/main" xmlns:w10="urn:schemas-microsoft-com:office:word" xmlns:v="urn:schemas-microsoft-com:vml" xmlns:o="urn:schemas-microsoft-com:office:office" xmlns:arto="http://schemas.microsoft.com/office/word/2006/arto"/>
                           </a:ext>
                         </a:extLst>
                       </wps:spPr>
@@ -977,7 +997,7 @@
                                 <w:sz w:val="22"/>
                                 <w:szCs w:val="22"/>
                               </w:rPr>
-                              <w:t>April</w:t>
+                              <w:t>November</w:t>
                             </w:r>
                             <w:r>
                               <w:rPr>
@@ -1169,7 +1189,7 @@
                           <w:sz w:val="22"/>
                           <w:szCs w:val="22"/>
                         </w:rPr>
-                        <w:t>April</w:t>
+                        <w:t>November</w:t>
                       </w:r>
                       <w:r>
                         <w:rPr>
@@ -1392,27 +1412,24 @@
         <w:contextualSpacing/>
       </w:pPr>
       <w:r>
-        <w:t>Paul Ehrlich</w:t>
+        <w:t xml:space="preserve">Paul </w:t>
+      </w:r>
+      <w:proofErr w:type="gramStart"/>
+      <w:r>
+        <w:t>Ehrlich</w:t>
       </w:r>
       <w:r>
         <w:rPr>
           <w:vertAlign w:val="superscript"/>
         </w:rPr>
-        <w:t>(2)</w:t>
-      </w:r>
-    </w:p>
-    <w:p>
-      <w:pPr>
-        <w:contextualSpacing/>
-      </w:pPr>
-      <w:r>
-        <w:t>Antoine Gautier</w:t>
-      </w:r>
+        <w:t>(</w:t>
+      </w:r>
+      <w:proofErr w:type="gramEnd"/>
       <w:r>
         <w:rPr>
           <w:vertAlign w:val="superscript"/>
         </w:rPr>
-        <w:t>(1)</w:t>
+        <w:t>2)</w:t>
       </w:r>
     </w:p>
     <w:p>
@@ -1420,74 +1437,171 @@
         <w:contextualSpacing/>
       </w:pPr>
       <w:r>
-        <w:t>Milica Grahovac</w:t>
+        <w:t xml:space="preserve">Antoine </w:t>
+      </w:r>
+      <w:proofErr w:type="gramStart"/>
+      <w:r>
+        <w:t>Gautier</w:t>
       </w:r>
       <w:r>
         <w:rPr>
           <w:vertAlign w:val="superscript"/>
         </w:rPr>
-        <w:t>(1)</w:t>
-      </w:r>
-    </w:p>
-    <w:p>
-      <w:pPr>
-        <w:contextualSpacing/>
-      </w:pPr>
-      <w:r>
-        <w:t>Philip Haves</w:t>
-      </w:r>
+        <w:t>(</w:t>
+      </w:r>
+      <w:proofErr w:type="gramEnd"/>
       <w:r>
         <w:rPr>
           <w:vertAlign w:val="superscript"/>
         </w:rPr>
-        <w:t>(1)</w:t>
+        <w:t>1)</w:t>
       </w:r>
     </w:p>
     <w:p>
       <w:pPr>
         <w:contextualSpacing/>
       </w:pPr>
-      <w:r>
-        <w:t>Jianjun Hu</w:t>
-      </w:r>
+      <w:proofErr w:type="spellStart"/>
+      <w:r>
+        <w:t>Milica</w:t>
+      </w:r>
+      <w:proofErr w:type="spellEnd"/>
+      <w:r>
+        <w:t xml:space="preserve"> </w:t>
+      </w:r>
+      <w:proofErr w:type="spellStart"/>
+      <w:proofErr w:type="gramStart"/>
+      <w:r>
+        <w:t>Grahovac</w:t>
+      </w:r>
+      <w:proofErr w:type="spellEnd"/>
       <w:r>
         <w:rPr>
           <w:vertAlign w:val="superscript"/>
         </w:rPr>
-        <w:t>(1)</w:t>
-      </w:r>
-    </w:p>
-    <w:p>
-      <w:pPr>
-        <w:contextualSpacing/>
-      </w:pPr>
-      <w:r>
-        <w:t>Kun Zhang</w:t>
-      </w:r>
+        <w:t>(</w:t>
+      </w:r>
+      <w:proofErr w:type="gramEnd"/>
       <w:r>
         <w:rPr>
           <w:vertAlign w:val="superscript"/>
         </w:rPr>
-        <w:t>(1)</w:t>
+        <w:t>1)</w:t>
       </w:r>
     </w:p>
     <w:p>
       <w:pPr>
         <w:contextualSpacing/>
       </w:pPr>
-    </w:p>
-    <w:p>
-      <w:pPr>
-        <w:contextualSpacing/>
-      </w:pPr>
+      <w:r>
+        <w:t xml:space="preserve">Philip </w:t>
+      </w:r>
+      <w:proofErr w:type="gramStart"/>
+      <w:r>
+        <w:t>Haves</w:t>
+      </w:r>
       <w:r>
         <w:rPr>
           <w:vertAlign w:val="superscript"/>
         </w:rPr>
-        <w:t>(1)</w:t>
-      </w:r>
-      <w:r>
-        <w:t>Lawrence Berkeley National Laboratory</w:t>
+        <w:t>(</w:t>
+      </w:r>
+      <w:proofErr w:type="gramEnd"/>
+      <w:r>
+        <w:rPr>
+          <w:vertAlign w:val="superscript"/>
+        </w:rPr>
+        <w:t>1)</w:t>
+      </w:r>
+    </w:p>
+    <w:p>
+      <w:pPr>
+        <w:contextualSpacing/>
+      </w:pPr>
+      <w:proofErr w:type="spellStart"/>
+      <w:r>
+        <w:t>Jianjun</w:t>
+      </w:r>
+      <w:proofErr w:type="spellEnd"/>
+      <w:r>
+        <w:t xml:space="preserve"> </w:t>
+      </w:r>
+      <w:proofErr w:type="gramStart"/>
+      <w:r>
+        <w:t>Hu</w:t>
+      </w:r>
+      <w:r>
+        <w:rPr>
+          <w:vertAlign w:val="superscript"/>
+        </w:rPr>
+        <w:t>(</w:t>
+      </w:r>
+      <w:proofErr w:type="gramEnd"/>
+      <w:r>
+        <w:rPr>
+          <w:vertAlign w:val="superscript"/>
+        </w:rPr>
+        <w:t>1)</w:t>
+      </w:r>
+    </w:p>
+    <w:p>
+      <w:pPr>
+        <w:contextualSpacing/>
+      </w:pPr>
+      <w:proofErr w:type="spellStart"/>
+      <w:r>
+        <w:t>Kun</w:t>
+      </w:r>
+      <w:proofErr w:type="spellEnd"/>
+      <w:r>
+        <w:t xml:space="preserve"> </w:t>
+      </w:r>
+      <w:proofErr w:type="gramStart"/>
+      <w:r>
+        <w:t>Zhang</w:t>
+      </w:r>
+      <w:r>
+        <w:rPr>
+          <w:vertAlign w:val="superscript"/>
+        </w:rPr>
+        <w:t>(</w:t>
+      </w:r>
+      <w:proofErr w:type="gramEnd"/>
+      <w:r>
+        <w:rPr>
+          <w:vertAlign w:val="superscript"/>
+        </w:rPr>
+        <w:t>1)</w:t>
+      </w:r>
+    </w:p>
+    <w:p>
+      <w:pPr>
+        <w:contextualSpacing/>
+      </w:pPr>
+    </w:p>
+    <w:p>
+      <w:pPr>
+        <w:contextualSpacing/>
+      </w:pPr>
+      <w:r>
+        <w:rPr>
+          <w:vertAlign w:val="superscript"/>
+        </w:rPr>
+        <w:t>(</w:t>
+      </w:r>
+      <w:proofErr w:type="gramStart"/>
+      <w:r>
+        <w:rPr>
+          <w:vertAlign w:val="superscript"/>
+        </w:rPr>
+        <w:t>1)</w:t>
+      </w:r>
+      <w:r>
+        <w:t>Lawrence</w:t>
+      </w:r>
+      <w:proofErr w:type="gramEnd"/>
+      <w:r>
+        <w:t xml:space="preserve"> Berkeley National Laboratory</w:t>
       </w:r>
     </w:p>
     <w:p>
@@ -1540,10 +1654,21 @@
         <w:rPr>
           <w:vertAlign w:val="superscript"/>
         </w:rPr>
-        <w:t>(2)</w:t>
-      </w:r>
-      <w:r>
-        <w:t>Building Intelligence Group</w:t>
+        <w:t>(</w:t>
+      </w:r>
+      <w:proofErr w:type="gramStart"/>
+      <w:r>
+        <w:rPr>
+          <w:vertAlign w:val="superscript"/>
+        </w:rPr>
+        <w:t>2)</w:t>
+      </w:r>
+      <w:r>
+        <w:t>Building</w:t>
+      </w:r>
+      <w:proofErr w:type="gramEnd"/>
+      <w:r>
+        <w:t xml:space="preserve"> Intelligence Group</w:t>
       </w:r>
     </w:p>
     <w:p>
@@ -1815,8 +1940,13 @@
         <w:contextualSpacing/>
       </w:pPr>
       <w:r>
-        <w:t>Drew Bohan</w:t>
-      </w:r>
+        <w:t xml:space="preserve">Drew </w:t>
+      </w:r>
+      <w:proofErr w:type="spellStart"/>
+      <w:r>
+        <w:t>Bohan</w:t>
+      </w:r>
+      <w:proofErr w:type="spellEnd"/>
     </w:p>
     <w:p>
       <w:pPr>
@@ -1942,7 +2072,15 @@
         <w:ind w:left="360"/>
       </w:pPr>
       <w:r>
-        <w:t>Troy R. Maeder - Automated Logic </w:t>
+        <w:t xml:space="preserve">Troy R. </w:t>
+      </w:r>
+      <w:proofErr w:type="spellStart"/>
+      <w:r>
+        <w:t>Maeder</w:t>
+      </w:r>
+      <w:proofErr w:type="spellEnd"/>
+      <w:r>
+        <w:t xml:space="preserve"> - Automated Logic </w:t>
       </w:r>
     </w:p>
     <w:p>
@@ -1950,7 +2088,15 @@
         <w:ind w:left="360"/>
       </w:pPr>
       <w:r>
-        <w:t>Caleb Clough, David Pritchard, Amy Shen, Paul Switenki - ARUP</w:t>
+        <w:t xml:space="preserve">Caleb Clough, David Pritchard, Amy Shen, Paul </w:t>
+      </w:r>
+      <w:proofErr w:type="spellStart"/>
+      <w:r>
+        <w:t>Switenki</w:t>
+      </w:r>
+      <w:proofErr w:type="spellEnd"/>
+      <w:r>
+        <w:t xml:space="preserve"> - ARUP</w:t>
       </w:r>
     </w:p>
     <w:p>
@@ -1974,15 +2120,36 @@
         <w:ind w:left="360"/>
       </w:pPr>
       <w:r>
-        <w:t>Brian Turner - ControlCo</w:t>
-      </w:r>
+        <w:t xml:space="preserve">Brian Turner - </w:t>
+      </w:r>
+      <w:proofErr w:type="spellStart"/>
+      <w:r>
+        <w:t>ControlCo</w:t>
+      </w:r>
+      <w:proofErr w:type="spellEnd"/>
     </w:p>
     <w:p>
       <w:pPr>
         <w:ind w:left="360"/>
       </w:pPr>
       <w:r>
-        <w:t>Rick Stehmeyer - Cx Associates</w:t>
+        <w:t xml:space="preserve">Rick </w:t>
+      </w:r>
+      <w:proofErr w:type="spellStart"/>
+      <w:r>
+        <w:t>Stehmeyer</w:t>
+      </w:r>
+      <w:proofErr w:type="spellEnd"/>
+      <w:r>
+        <w:t xml:space="preserve"> - </w:t>
+      </w:r>
+      <w:proofErr w:type="spellStart"/>
+      <w:r>
+        <w:t>Cx</w:t>
+      </w:r>
+      <w:proofErr w:type="spellEnd"/>
+      <w:r>
+        <w:t xml:space="preserve"> Associates</w:t>
       </w:r>
     </w:p>
     <w:p>
@@ -1998,7 +2165,15 @@
         <w:ind w:left="360"/>
       </w:pPr>
       <w:r>
-        <w:t>Mark Hydeman - Google</w:t>
+        <w:t xml:space="preserve">Mark </w:t>
+      </w:r>
+      <w:proofErr w:type="spellStart"/>
+      <w:r>
+        <w:t>Hydeman</w:t>
+      </w:r>
+      <w:proofErr w:type="spellEnd"/>
+      <w:r>
+        <w:t xml:space="preserve"> - Google</w:t>
       </w:r>
     </w:p>
     <w:p>
@@ -2006,7 +2181,23 @@
         <w:ind w:left="360"/>
       </w:pPr>
       <w:r>
-        <w:t>John Bruschi, Dave Guerrant, Andrea Traber, John Nelson, Fiona Woods - Integral Group</w:t>
+        <w:t xml:space="preserve">John </w:t>
+      </w:r>
+      <w:proofErr w:type="spellStart"/>
+      <w:r>
+        <w:t>Bruschi</w:t>
+      </w:r>
+      <w:proofErr w:type="spellEnd"/>
+      <w:r>
+        <w:t xml:space="preserve">, Dave </w:t>
+      </w:r>
+      <w:proofErr w:type="spellStart"/>
+      <w:r>
+        <w:t>Guerrant</w:t>
+      </w:r>
+      <w:proofErr w:type="spellEnd"/>
+      <w:r>
+        <w:t>, Andrea Traber, John Nelson, Fiona Woods - Integral Group</w:t>
       </w:r>
     </w:p>
     <w:p>
@@ -2014,8 +2205,13 @@
         <w:ind w:left="360"/>
       </w:pPr>
       <w:r>
-        <w:t>Jonathan Schoenfeld - Kodaro</w:t>
-      </w:r>
+        <w:t xml:space="preserve">Jonathan Schoenfeld - </w:t>
+      </w:r>
+      <w:proofErr w:type="spellStart"/>
+      <w:r>
+        <w:t>Kodaro</w:t>
+      </w:r>
+      <w:proofErr w:type="spellEnd"/>
     </w:p>
     <w:p>
       <w:pPr>
@@ -2030,7 +2226,31 @@
         <w:ind w:left="360"/>
       </w:pPr>
       <w:r>
-        <w:t>David H. Blum, Janie Page, Mary Ann Piette, Anand Prakash, Marco Pritoni, Lisa Rivalin - Lawrence Berkeley National Laboratory</w:t>
+        <w:t xml:space="preserve">David H. Blum, Janie Page, Mary Ann </w:t>
+      </w:r>
+      <w:proofErr w:type="spellStart"/>
+      <w:r>
+        <w:t>Piette</w:t>
+      </w:r>
+      <w:proofErr w:type="spellEnd"/>
+      <w:r>
+        <w:t xml:space="preserve">, Anand Prakash, Marco </w:t>
+      </w:r>
+      <w:proofErr w:type="spellStart"/>
+      <w:r>
+        <w:t>Pritoni</w:t>
+      </w:r>
+      <w:proofErr w:type="spellEnd"/>
+      <w:r>
+        <w:t xml:space="preserve">, Lisa </w:t>
+      </w:r>
+      <w:proofErr w:type="spellStart"/>
+      <w:r>
+        <w:t>Rivalin</w:t>
+      </w:r>
+      <w:proofErr w:type="spellEnd"/>
+      <w:r>
+        <w:t xml:space="preserve"> - Lawrence Berkeley National Laboratory</w:t>
       </w:r>
     </w:p>
     <w:p>
@@ -2046,7 +2266,15 @@
         <w:ind w:left="360"/>
       </w:pPr>
       <w:r>
-        <w:t>Yan Chen, Karthikeya Devaprasad - Pacific Northwest National Laboratory</w:t>
+        <w:t xml:space="preserve">Yan Chen, Karthikeya </w:t>
+      </w:r>
+      <w:proofErr w:type="spellStart"/>
+      <w:r>
+        <w:t>Devaprasad</w:t>
+      </w:r>
+      <w:proofErr w:type="spellEnd"/>
+      <w:r>
+        <w:t xml:space="preserve"> - Pacific Northwest National Laboratory</w:t>
       </w:r>
     </w:p>
     <w:p>
@@ -2061,8 +2289,13 @@
       <w:pPr>
         <w:ind w:left="360"/>
       </w:pPr>
-      <w:r>
-        <w:t>Hwakong Cheng, Brandon Gill, Reece Kiriu, Steven T. Taylor - Taylor Engineering</w:t>
+      <w:proofErr w:type="spellStart"/>
+      <w:r>
+        <w:t>Hwakong</w:t>
+      </w:r>
+      <w:proofErr w:type="spellEnd"/>
+      <w:r>
+        <w:t xml:space="preserve"> Cheng, Brandon Gill, Reece Kiriu, Steven T. Taylor - Taylor Engineering</w:t>
       </w:r>
     </w:p>
     <w:p>
@@ -2305,8 +2538,13 @@
       <w:r>
         <w:t xml:space="preserve">report for the </w:t>
       </w:r>
-      <w:r>
-        <w:t xml:space="preserve">OpenBuildingControl </w:t>
+      <w:proofErr w:type="spellStart"/>
+      <w:r>
+        <w:t>OpenBuildingControl</w:t>
+      </w:r>
+      <w:proofErr w:type="spellEnd"/>
+      <w:r>
+        <w:t xml:space="preserve"> </w:t>
       </w:r>
       <w:r>
         <w:t>P</w:t>
@@ -2412,9 +2650,11 @@
       <w:r>
         <w:t xml:space="preserve">The </w:t>
       </w:r>
+      <w:proofErr w:type="spellStart"/>
       <w:r>
         <w:t>OpenBuildingControl</w:t>
       </w:r>
+      <w:proofErr w:type="spellEnd"/>
       <w:r>
         <w:t xml:space="preserve"> project</w:t>
       </w:r>
@@ -2494,7 +2734,15 @@
         <w:t xml:space="preserve"> and the process it enables</w:t>
       </w:r>
       <w:r>
-        <w:t xml:space="preserve"> to be an important contribution to the deployment of high performance building control sequences at scale</w:t>
+        <w:t xml:space="preserve"> to be an important contribution to the deployment of </w:t>
+      </w:r>
+      <w:proofErr w:type="gramStart"/>
+      <w:r>
+        <w:t>high performance</w:t>
+      </w:r>
+      <w:proofErr w:type="gramEnd"/>
+      <w:r>
+        <w:t xml:space="preserve"> building control sequences at scale</w:t>
       </w:r>
       <w:r>
         <w:t xml:space="preserve"> because</w:t>
@@ -2514,12 +2762,21 @@
       <w:r>
         <w:t xml:space="preserve">Keywords: </w:t>
       </w:r>
+      <w:proofErr w:type="spellStart"/>
       <w:r>
         <w:rPr>
           <w:i/>
           <w:color w:val="000000" w:themeColor="text1"/>
         </w:rPr>
-        <w:t xml:space="preserve">OpenBuildingControl, </w:t>
+        <w:t>OpenBuildingControl</w:t>
+      </w:r>
+      <w:proofErr w:type="spellEnd"/>
+      <w:r>
+        <w:rPr>
+          <w:i/>
+          <w:color w:val="000000" w:themeColor="text1"/>
+        </w:rPr>
+        <w:t xml:space="preserve">, </w:t>
       </w:r>
       <w:r>
         <w:rPr>
@@ -2576,12 +2833,21 @@
       <w:r>
         <w:t xml:space="preserve">Wetter, Michael. 2020. </w:t>
       </w:r>
+      <w:proofErr w:type="spellStart"/>
       <w:r>
         <w:rPr>
           <w:i/>
           <w:iCs/>
         </w:rPr>
-        <w:t>OpenBuildingControl Final Project Report</w:t>
+        <w:t>OpenBuildingControl</w:t>
+      </w:r>
+      <w:proofErr w:type="spellEnd"/>
+      <w:r>
+        <w:rPr>
+          <w:i/>
+          <w:iCs/>
+        </w:rPr>
+        <w:t xml:space="preserve"> Final Project Report</w:t>
       </w:r>
       <w:r>
         <w:t>. California Energy Commission. Publication Number: CEC</w:t>

</xml_diff>